<commit_message>
Removed old changes from nov19 and dec3
These files listed the changes from nov12.
</commit_message>
<xml_diff>
--- a/docpac_dec3/docpac_dec3.docx
+++ b/docpac_dec3/docpac_dec3.docx
@@ -279,7 +279,7 @@
       </w:pPr>
       <w:r>
         <w:pict w14:anchorId="72791F3B">
-          <v:shape id="_x0000_i1035" type="#_x0000_t75" alt="Download from cloud" style="width:12pt;height:12pt;visibility:visible;mso-wrap-style:square">
+          <v:shape id="_x0000_i1028" type="#_x0000_t75" alt="Download from cloud" style="width:12pt;height:12pt;visibility:visible;mso-wrap-style:square">
             <v:imagedata r:id="rId11" o:title="Download from cloud"/>
           </v:shape>
         </w:pict>
@@ -291,13 +291,7 @@
         <w:t xml:space="preserve">four </w:t>
       </w:r>
       <w:r>
-        <w:t xml:space="preserve">days of JS Bootcamp 2122 accepted as pull requests into </w:t>
-      </w:r>
-      <w:r>
-        <w:t>csmith1188/jsbootcamp2122</w:t>
-      </w:r>
-      <w:r>
-        <w:t xml:space="preserve"> on GitHub.com</w:t>
+        <w:t>days of JS Bootcamp 2122 accepted as pull requests into csmith1188/jsbootcamp2122 on GitHub.com</w:t>
       </w:r>
     </w:p>
     <w:p>
@@ -380,7 +374,21 @@
         <w:rPr>
           <w:color w:val="000000"/>
         </w:rPr>
-        <w:t xml:space="preserve">Learn Javascript, </w:t>
+        <w:t xml:space="preserve">Learn </w:t>
+      </w:r>
+      <w:proofErr w:type="spellStart"/>
+      <w:r>
+        <w:rPr>
+          <w:color w:val="000000"/>
+        </w:rPr>
+        <w:t>Javascript</w:t>
+      </w:r>
+      <w:proofErr w:type="spellEnd"/>
+      <w:r>
+        <w:rPr>
+          <w:color w:val="000000"/>
+        </w:rPr>
+        <w:t xml:space="preserve">, </w:t>
       </w:r>
       <w:r>
         <w:rPr>
@@ -416,16 +424,8 @@
         <w:rPr>
           <w:color w:val="000000"/>
         </w:rPr>
-        <w:t xml:space="preserve">, </w:t>
-      </w:r>
-      <w:proofErr w:type="spellStart"/>
-      <w:r>
-        <w:rPr>
-          <w:color w:val="000000"/>
-        </w:rPr>
-        <w:t>Project</w:t>
-      </w:r>
-      <w:proofErr w:type="spellEnd"/>
+        <w:t>, Project</w:t>
+      </w:r>
       <w:r>
         <w:rPr>
           <w:color w:val="000000"/>
@@ -454,45 +454,15 @@
           <w:right w:val="nil"/>
           <w:between w:val="nil"/>
         </w:pBdr>
-        <w:spacing w:after="0"/>
-      </w:pPr>
-      <w:proofErr w:type="spellStart"/>
+      </w:pPr>
       <w:r>
         <w:rPr>
           <w:color w:val="000000"/>
         </w:rPr>
-        <w:t>DocPac</w:t>
-      </w:r>
-      <w:proofErr w:type="spellEnd"/>
-      <w:r>
-        <w:rPr>
-          <w:color w:val="000000"/>
-        </w:rPr>
-        <w:t xml:space="preserve"> review now a part of Weekly Review</w:t>
-      </w:r>
-    </w:p>
-    <w:p>
-      <w:pPr>
-        <w:numPr>
-          <w:ilvl w:val="0"/>
-          <w:numId w:val="7"/>
-        </w:numPr>
-        <w:pBdr>
-          <w:top w:val="nil"/>
-          <w:left w:val="nil"/>
-          <w:bottom w:val="nil"/>
-          <w:right w:val="nil"/>
-          <w:between w:val="nil"/>
-        </w:pBdr>
-      </w:pPr>
-      <w:r>
-        <w:t xml:space="preserve">Reflection instructions clarified in </w:t>
-      </w:r>
-      <w:proofErr w:type="spellStart"/>
-      <w:r>
-        <w:t>DocPac</w:t>
-      </w:r>
-      <w:proofErr w:type="spellEnd"/>
+        <w:t>None</w:t>
+      </w:r>
+      <w:bookmarkStart w:id="0" w:name="_GoBack"/>
+      <w:bookmarkEnd w:id="0"/>
     </w:p>
     <w:p>
       <w:pPr>
@@ -3262,8 +3232,8 @@
             <w:pPr>
               <w:jc w:val="center"/>
             </w:pPr>
-            <w:bookmarkStart w:id="0" w:name="_gjdgxs" w:colFirst="0" w:colLast="0"/>
-            <w:bookmarkEnd w:id="0"/>
+            <w:bookmarkStart w:id="1" w:name="_gjdgxs" w:colFirst="0" w:colLast="0"/>
+            <w:bookmarkEnd w:id="1"/>
           </w:p>
         </w:tc>
         <w:tc>
@@ -3478,10 +3448,7 @@
         </w:tc>
       </w:tr>
     </w:tbl>
-    <w:p>
-      <w:bookmarkStart w:id="1" w:name="_GoBack"/>
-      <w:bookmarkEnd w:id="1"/>
-    </w:p>
+    <w:p/>
     <w:sectPr>
       <w:footerReference w:type="default" r:id="rId15"/>
       <w:pgSz w:w="12240" w:h="15840" w:orient="landscape" w:code="3"/>
@@ -6460,6 +6427,15 @@
 </file>
 
 <file path=customXml/item1.xml><?xml version="1.0" encoding="utf-8"?>
+<?mso-contentType ?>
+<FormTemplates xmlns="http://schemas.microsoft.com/sharepoint/v3/contenttype/forms">
+  <Display>DocumentLibraryForm</Display>
+  <Edit>DocumentLibraryForm</Edit>
+  <New>DocumentLibraryForm</New>
+</FormTemplates>
+</file>
+
+<file path=customXml/item2.xml><?xml version="1.0" encoding="utf-8"?>
 <ct:contentTypeSchema xmlns:ct="http://schemas.microsoft.com/office/2006/metadata/contentType" xmlns:ma="http://schemas.microsoft.com/office/2006/metadata/properties/metaAttributes" ct:_="" ma:_="" ma:contentTypeName="Document" ma:contentTypeID="0x010100ABA223F759147049B9D8A25DED07DD24" ma:contentTypeVersion="14" ma:contentTypeDescription="Create a new document." ma:contentTypeScope="" ma:versionID="754cccfe17833f4d06e0267dc9c12ab7">
   <xsd:schema xmlns:xsd="http://www.w3.org/2001/XMLSchema" xmlns:xs="http://www.w3.org/2001/XMLSchema" xmlns:p="http://schemas.microsoft.com/office/2006/metadata/properties" xmlns:ns3="cc9255bc-4d99-4f42-bba5-857cbcc6e725" xmlns:ns4="fc2bff61-6a31-4c51-9f32-b9bba46405e5" targetNamespace="http://schemas.microsoft.com/office/2006/metadata/properties" ma:root="true" ma:fieldsID="e32414dc8724dfdc561355c14801bc84" ns3:_="" ns4:_="">
     <xsd:import namespace="cc9255bc-4d99-4f42-bba5-857cbcc6e725"/>
@@ -6688,15 +6664,6 @@
 </ct:contentTypeSchema>
 </file>
 
-<file path=customXml/item2.xml><?xml version="1.0" encoding="utf-8"?>
-<?mso-contentType ?>
-<FormTemplates xmlns="http://schemas.microsoft.com/sharepoint/v3/contenttype/forms">
-  <Display>DocumentLibraryForm</Display>
-  <Edit>DocumentLibraryForm</Edit>
-  <New>DocumentLibraryForm</New>
-</FormTemplates>
-</file>
-
 <file path=customXml/item3.xml><?xml version="1.0" encoding="utf-8"?>
 <p:properties xmlns:p="http://schemas.microsoft.com/office/2006/metadata/properties" xmlns:xsi="http://www.w3.org/2001/XMLSchema-instance" xmlns:pc="http://schemas.microsoft.com/office/infopath/2007/PartnerControls">
   <documentManagement/>
@@ -6704,6 +6671,14 @@
 </file>
 
 <file path=customXml/itemProps1.xml><?xml version="1.0" encoding="utf-8"?>
+<ds:datastoreItem xmlns:ds="http://schemas.openxmlformats.org/officeDocument/2006/customXml" ds:itemID="{7BFD71E4-33D5-445D-9CFC-21F1C7989C0E}">
+  <ds:schemaRefs>
+    <ds:schemaRef ds:uri="http://schemas.microsoft.com/sharepoint/v3/contenttype/forms"/>
+  </ds:schemaRefs>
+</ds:datastoreItem>
+</file>
+
+<file path=customXml/itemProps2.xml><?xml version="1.0" encoding="utf-8"?>
 <ds:datastoreItem xmlns:ds="http://schemas.openxmlformats.org/officeDocument/2006/customXml" ds:itemID="{DDA83A75-2CCD-4D1B-9315-5B4B38A21415}">
   <ds:schemaRefs>
     <ds:schemaRef ds:uri="http://schemas.microsoft.com/office/2006/metadata/contentType"/>
@@ -6722,26 +6697,18 @@
 </ds:datastoreItem>
 </file>
 
-<file path=customXml/itemProps2.xml><?xml version="1.0" encoding="utf-8"?>
-<ds:datastoreItem xmlns:ds="http://schemas.openxmlformats.org/officeDocument/2006/customXml" ds:itemID="{7BFD71E4-33D5-445D-9CFC-21F1C7989C0E}">
-  <ds:schemaRefs>
-    <ds:schemaRef ds:uri="http://schemas.microsoft.com/sharepoint/v3/contenttype/forms"/>
-  </ds:schemaRefs>
-</ds:datastoreItem>
-</file>
-
 <file path=customXml/itemProps3.xml><?xml version="1.0" encoding="utf-8"?>
 <ds:datastoreItem xmlns:ds="http://schemas.openxmlformats.org/officeDocument/2006/customXml" ds:itemID="{1A5F5AF1-B05B-4704-B970-F66948F444EC}">
   <ds:schemaRefs>
-    <ds:schemaRef ds:uri="fc2bff61-6a31-4c51-9f32-b9bba46405e5"/>
+    <ds:schemaRef ds:uri="http://purl.org/dc/dcmitype/"/>
+    <ds:schemaRef ds:uri="http://purl.org/dc/terms/"/>
+    <ds:schemaRef ds:uri="http://schemas.openxmlformats.org/package/2006/metadata/core-properties"/>
     <ds:schemaRef ds:uri="http://www.w3.org/XML/1998/namespace"/>
-    <ds:schemaRef ds:uri="http://purl.org/dc/dcmitype/"/>
+    <ds:schemaRef ds:uri="cc9255bc-4d99-4f42-bba5-857cbcc6e725"/>
     <ds:schemaRef ds:uri="http://schemas.microsoft.com/office/2006/documentManagement/types"/>
     <ds:schemaRef ds:uri="http://schemas.microsoft.com/office/2006/metadata/properties"/>
-    <ds:schemaRef ds:uri="http://schemas.openxmlformats.org/package/2006/metadata/core-properties"/>
-    <ds:schemaRef ds:uri="http://purl.org/dc/terms/"/>
     <ds:schemaRef ds:uri="http://schemas.microsoft.com/office/infopath/2007/PartnerControls"/>
-    <ds:schemaRef ds:uri="cc9255bc-4d99-4f42-bba5-857cbcc6e725"/>
+    <ds:schemaRef ds:uri="fc2bff61-6a31-4c51-9f32-b9bba46405e5"/>
     <ds:schemaRef ds:uri="http://purl.org/dc/elements/1.1/"/>
   </ds:schemaRefs>
 </ds:datastoreItem>

</xml_diff>